<commit_message>
Documentation update: chapter 4
</commit_message>
<xml_diff>
--- a/Documentation/Progetto_DIA_draft.docx
+++ b/Documentation/Progetto_DIA_draft.docx
@@ -729,15 +729,15 @@
           <w:lang w:val="en-GB"/>
         </w:rPr>
         <w:drawing>
-          <wp:anchor distT="0" distB="0" distL="114300" distR="114300" simplePos="0" relativeHeight="251659264" behindDoc="1" locked="0" layoutInCell="1" allowOverlap="1" wp14:anchorId="1D4B8D0C" wp14:editId="0261B16C">
+          <wp:anchor distT="0" distB="0" distL="114300" distR="114300" simplePos="0" relativeHeight="251659264" behindDoc="1" locked="0" layoutInCell="1" allowOverlap="1" wp14:anchorId="1D4B8D0C" wp14:editId="2EB5C36C">
             <wp:simplePos x="0" y="0"/>
             <wp:positionH relativeFrom="column">
-              <wp:posOffset>4359275</wp:posOffset>
+              <wp:posOffset>4623435</wp:posOffset>
             </wp:positionH>
             <wp:positionV relativeFrom="paragraph">
-              <wp:posOffset>362585</wp:posOffset>
+              <wp:posOffset>267970</wp:posOffset>
             </wp:positionV>
-            <wp:extent cx="1701800" cy="2257425"/>
+            <wp:extent cx="1492250" cy="2257425"/>
             <wp:effectExtent l="0" t="0" r="0" b="0"/>
             <wp:wrapSquare wrapText="bothSides"/>
             <wp:docPr id="2" name="Immagine 2" descr="C:\Users\Leo Rave\Downloads\s10.png"/>
@@ -761,13 +761,13 @@
                         </a:ext>
                       </a:extLst>
                     </a:blip>
-                    <a:srcRect l="18243" r="31485"/>
+                    <a:srcRect l="24435" r="31484"/>
                     <a:stretch/>
                   </pic:blipFill>
                   <pic:spPr bwMode="auto">
                     <a:xfrm>
                       <a:off x="0" y="0"/>
-                      <a:ext cx="1701800" cy="2257425"/>
+                      <a:ext cx="1492250" cy="2257425"/>
                     </a:xfrm>
                     <a:prstGeom prst="rect">
                       <a:avLst/>
@@ -973,21 +973,7 @@
           <w:sz w:val="24"/>
           <w:lang w:val="en-GB"/>
         </w:rPr>
-        <w:t xml:space="preserve"> of </w:t>
-      </w:r>
-      <w:r>
-        <w:rPr>
-          <w:sz w:val="24"/>
-          <w:lang w:val="en-GB"/>
-        </w:rPr>
-        <w:t>350€</w:t>
-      </w:r>
-      <w:r>
-        <w:rPr>
-          <w:sz w:val="24"/>
-          <w:lang w:val="en-GB"/>
-        </w:rPr>
-        <w:t>, relying on the information found in Internet</w:t>
+        <w:t xml:space="preserve"> of 350€, relying on the information found in Internet</w:t>
       </w:r>
       <w:r>
         <w:rPr>
@@ -1188,22 +1174,52 @@
           <w:sz w:val="24"/>
           <w:lang w:val="en-GB"/>
         </w:rPr>
-        <w:t>[-- We indeed assumed that the behaviour of a male customer is different from a female one (better explanation in the Class description chapter) and similarly a customer from an economic advanced country will behave differently form a less developed one --]</w:t>
-      </w:r>
-    </w:p>
-    <w:p>
-      <w:pPr>
-        <w:rPr>
-          <w:sz w:val="24"/>
-          <w:lang w:val="en-GB"/>
-        </w:rPr>
-      </w:pPr>
-      <w:r>
-        <w:rPr>
-          <w:sz w:val="24"/>
-          <w:lang w:val="en-GB"/>
-        </w:rPr>
-        <w:t>Note: firstly, for the Region feature, we’ve</w:t>
+        <w:t>We indeed assumed that the behaviour of a male customer is different from a female one and similarly a customer from an economic advanced country will behave differently form a less developed one</w:t>
+      </w:r>
+      <w:r>
+        <w:rPr>
+          <w:sz w:val="24"/>
+          <w:lang w:val="en-GB"/>
+        </w:rPr>
+        <w:t xml:space="preserve"> (</w:t>
+      </w:r>
+      <w:r>
+        <w:rPr>
+          <w:i/>
+          <w:sz w:val="24"/>
+          <w:lang w:val="en-GB"/>
+        </w:rPr>
+        <w:t>See chapter: 2.2 Class descriptions</w:t>
+      </w:r>
+      <w:r>
+        <w:rPr>
+          <w:sz w:val="24"/>
+          <w:lang w:val="en-GB"/>
+        </w:rPr>
+        <w:t>).</w:t>
+      </w:r>
+    </w:p>
+    <w:p>
+      <w:pPr>
+        <w:rPr>
+          <w:sz w:val="24"/>
+          <w:lang w:val="en-GB"/>
+        </w:rPr>
+      </w:pPr>
+      <w:r>
+        <w:rPr>
+          <w:sz w:val="24"/>
+          <w:u w:val="single"/>
+          <w:lang w:val="en-GB"/>
+        </w:rPr>
+        <w:t>Note</w:t>
+      </w:r>
+      <w:r>
+        <w:rPr>
+          <w:sz w:val="24"/>
+          <w:lang w:val="en-GB"/>
+        </w:rPr>
+        <w:t>: firstly, for the Region feature, we’ve</w:t>
       </w:r>
       <w:r>
         <w:rPr>
@@ -1333,43 +1349,43 @@
           <w:sz w:val="24"/>
           <w:lang w:val="en-GB"/>
         </w:rPr>
+        <w:t>For readability, we split the 3D features tensor into 2 tables</w:t>
+      </w:r>
+      <w:r>
+        <w:rPr>
+          <w:sz w:val="24"/>
+          <w:lang w:val="en-GB"/>
+        </w:rPr>
+        <w:t xml:space="preserve"> according to the feature sex. </w:t>
+      </w:r>
+      <w:r>
+        <w:rPr>
+          <w:sz w:val="24"/>
+          <w:lang w:val="en-GB"/>
+        </w:rPr>
+        <w:t xml:space="preserve">In each cell of the table </w:t>
+      </w:r>
+      <w:r>
+        <w:rPr>
+          <w:sz w:val="24"/>
+          <w:lang w:val="en-GB"/>
+        </w:rPr>
+        <w:t>we reported the probability of a user to belong to that specific class.</w:t>
+      </w:r>
+    </w:p>
+    <w:p>
+      <w:pPr>
+        <w:rPr>
+          <w:sz w:val="24"/>
+          <w:lang w:val="en-GB"/>
+        </w:rPr>
+      </w:pPr>
+      <w:r>
+        <w:rPr>
+          <w:sz w:val="24"/>
+          <w:lang w:val="en-GB"/>
+        </w:rPr>
         <w:lastRenderedPageBreak/>
-        <w:t>For readability, we split the 3D features tensor into 2 tables</w:t>
-      </w:r>
-      <w:r>
-        <w:rPr>
-          <w:sz w:val="24"/>
-          <w:lang w:val="en-GB"/>
-        </w:rPr>
-        <w:t xml:space="preserve"> according to the feature sex. </w:t>
-      </w:r>
-      <w:r>
-        <w:rPr>
-          <w:sz w:val="24"/>
-          <w:lang w:val="en-GB"/>
-        </w:rPr>
-        <w:t xml:space="preserve">In each cell of the table </w:t>
-      </w:r>
-      <w:r>
-        <w:rPr>
-          <w:sz w:val="24"/>
-          <w:lang w:val="en-GB"/>
-        </w:rPr>
-        <w:t>we reported the probability of a user to belong to that specific class.</w:t>
-      </w:r>
-    </w:p>
-    <w:p>
-      <w:pPr>
-        <w:rPr>
-          <w:sz w:val="24"/>
-          <w:lang w:val="en-GB"/>
-        </w:rPr>
-      </w:pPr>
-      <w:r>
-        <w:rPr>
-          <w:sz w:val="24"/>
-          <w:lang w:val="en-GB"/>
-        </w:rPr>
         <w:t>Each colour represents one class</w:t>
       </w:r>
       <w:r>
@@ -2057,16 +2073,16 @@
           <w:lang w:val="en-GB"/>
         </w:rPr>
         <w:drawing>
-          <wp:anchor distT="0" distB="0" distL="114300" distR="114300" simplePos="0" relativeHeight="251660288" behindDoc="0" locked="0" layoutInCell="1" allowOverlap="1" wp14:anchorId="318D52F7" wp14:editId="59CB66B1">
+          <wp:anchor distT="0" distB="0" distL="114300" distR="114300" simplePos="0" relativeHeight="251660288" behindDoc="0" locked="0" layoutInCell="1" allowOverlap="1" wp14:anchorId="318D52F7" wp14:editId="21D3B496">
             <wp:simplePos x="0" y="0"/>
             <wp:positionH relativeFrom="column">
-              <wp:posOffset>342900</wp:posOffset>
+              <wp:posOffset>899160</wp:posOffset>
             </wp:positionH>
             <wp:positionV relativeFrom="paragraph">
-              <wp:posOffset>407035</wp:posOffset>
+              <wp:posOffset>410210</wp:posOffset>
             </wp:positionV>
-            <wp:extent cx="5486400" cy="3136265"/>
-            <wp:effectExtent l="0" t="0" r="0" b="6985"/>
+            <wp:extent cx="4314825" cy="2809875"/>
+            <wp:effectExtent l="0" t="0" r="9525" b="9525"/>
             <wp:wrapTopAndBottom/>
             <wp:docPr id="3" name="Grafico 3"/>
             <wp:cNvGraphicFramePr/>
@@ -2075,6 +2091,9 @@
                 <c:chart xmlns:c="http://schemas.openxmlformats.org/drawingml/2006/chart" xmlns:r="http://schemas.openxmlformats.org/officeDocument/2006/relationships" r:id="rId7"/>
               </a:graphicData>
             </a:graphic>
+            <wp14:sizeRelH relativeFrom="margin">
+              <wp14:pctWidth>0</wp14:pctWidth>
+            </wp14:sizeRelH>
             <wp14:sizeRelV relativeFrom="margin">
               <wp14:pctHeight>0</wp14:pctHeight>
             </wp14:sizeRelV>
@@ -2366,7 +2385,6 @@
           <w:sz w:val="24"/>
           <w:lang w:val="en-GB"/>
         </w:rPr>
-        <w:lastRenderedPageBreak/>
         <w:t>Class 3</w:t>
       </w:r>
       <w:r>
@@ -2937,7 +2955,6 @@
                 <w:color w:val="000000"/>
                 <w:lang w:val="en-GB"/>
               </w:rPr>
-              <w:lastRenderedPageBreak/>
               <w:t>Phase</w:t>
             </w:r>
           </w:p>
@@ -3101,6 +3118,7 @@
           <w:u w:val="single"/>
           <w:lang w:val="en-GB"/>
         </w:rPr>
+        <w:lastRenderedPageBreak/>
         <w:t>Holiday</w:t>
       </w:r>
       <w:r>
@@ -3473,25 +3491,7 @@
           <w:szCs w:val="24"/>
           <w:lang w:val="en-GB"/>
         </w:rPr>
-        <w:t xml:space="preserve">Class 1: because this class of customer is predominantly composed by wealthy people, as soon as the new model of a smartphone is released, the demand strongly decreases, also </w:t>
-      </w:r>
-      <w:proofErr w:type="gramStart"/>
-      <w:r>
-        <w:rPr>
-          <w:sz w:val="24"/>
-          <w:szCs w:val="24"/>
-          <w:lang w:val="en-GB"/>
-        </w:rPr>
-        <w:t>due to the fact that</w:t>
-      </w:r>
-      <w:proofErr w:type="gramEnd"/>
-      <w:r>
-        <w:rPr>
-          <w:sz w:val="24"/>
-          <w:szCs w:val="24"/>
-          <w:lang w:val="en-GB"/>
-        </w:rPr>
-        <w:t xml:space="preserve">, in general, the price of the new model is close to the previous model </w:t>
+        <w:t xml:space="preserve">Class 1: because this class of customer is predominantly composed by wealthy people, as soon as the new model of a smartphone is released, the demand strongly decreases, also due to the fact that, in general, the price of the new model is close to the previous model </w:t>
       </w:r>
       <w:r>
         <w:rPr>
@@ -3803,44 +3803,44 @@
           <w:sz w:val="32"/>
           <w:lang w:val="en-GB"/>
         </w:rPr>
+        <w:t>3. Time horizon</w:t>
+      </w:r>
+      <w:r>
+        <w:rPr>
+          <w:sz w:val="32"/>
+          <w:lang w:val="en-GB"/>
+        </w:rPr>
+        <w:t xml:space="preserve"> and candidates</w:t>
+      </w:r>
+    </w:p>
+    <w:p>
+      <w:pPr>
+        <w:rPr>
+          <w:sz w:val="32"/>
+          <w:lang w:val="en-GB"/>
+        </w:rPr>
+      </w:pPr>
+      <w:r>
+        <w:rPr>
+          <w:sz w:val="32"/>
+          <w:lang w:val="en-GB"/>
+        </w:rPr>
+        <w:t>3.1 Time horizon</w:t>
+      </w:r>
+    </w:p>
+    <w:p>
+      <w:pPr>
+        <w:rPr>
+          <w:sz w:val="24"/>
+          <w:lang w:val="en-GB"/>
+        </w:rPr>
+      </w:pPr>
+      <w:r>
+        <w:rPr>
+          <w:sz w:val="24"/>
+          <w:lang w:val="en-GB"/>
+        </w:rPr>
         <w:lastRenderedPageBreak/>
-        <w:t>3. Time horizon</w:t>
-      </w:r>
-      <w:r>
-        <w:rPr>
-          <w:sz w:val="32"/>
-          <w:lang w:val="en-GB"/>
-        </w:rPr>
-        <w:t xml:space="preserve"> and candidates</w:t>
-      </w:r>
-    </w:p>
-    <w:p>
-      <w:pPr>
-        <w:rPr>
-          <w:sz w:val="32"/>
-          <w:lang w:val="en-GB"/>
-        </w:rPr>
-      </w:pPr>
-      <w:r>
-        <w:rPr>
-          <w:sz w:val="32"/>
-          <w:lang w:val="en-GB"/>
-        </w:rPr>
-        <w:t>3.1 Time horizon</w:t>
-      </w:r>
-    </w:p>
-    <w:p>
-      <w:pPr>
-        <w:rPr>
-          <w:sz w:val="24"/>
-          <w:lang w:val="en-GB"/>
-        </w:rPr>
-      </w:pPr>
-      <w:r>
-        <w:rPr>
-          <w:sz w:val="24"/>
-          <w:lang w:val="en-GB"/>
-        </w:rPr>
         <w:t xml:space="preserve">The time horizon we decided to consider (as already introduced in the phases description) starts from February 2019 and it ends in April 2020. </w:t>
       </w:r>
     </w:p>
@@ -4866,6 +4866,7 @@
       <w:proofErr w:type="spellStart"/>
       <w:r>
         <w:rPr>
+          <w:i/>
           <w:sz w:val="24"/>
           <w:lang w:val="en-GB"/>
         </w:rPr>
@@ -4879,46 +4880,71 @@
         </w:rPr>
         <w:t>.</w:t>
       </w:r>
-    </w:p>
-    <w:p>
-      <w:pPr>
-        <w:rPr>
-          <w:sz w:val="24"/>
-          <w:lang w:val="en-GB"/>
-        </w:rPr>
-      </w:pPr>
-    </w:p>
-    <w:p>
-      <w:pPr>
-        <w:rPr>
-          <w:sz w:val="24"/>
-          <w:lang w:val="en-GB"/>
-        </w:rPr>
-      </w:pPr>
-    </w:p>
-    <w:p>
-      <w:pPr>
-        <w:rPr>
-          <w:sz w:val="24"/>
-          <w:lang w:val="en-GB"/>
-        </w:rPr>
-      </w:pPr>
-    </w:p>
-    <w:p>
-      <w:pPr>
-        <w:rPr>
-          <w:sz w:val="24"/>
-          <w:lang w:val="en-GB"/>
-        </w:rPr>
-      </w:pPr>
-    </w:p>
-    <w:p>
-      <w:pPr>
-        <w:rPr>
-          <w:sz w:val="24"/>
-          <w:lang w:val="en-GB"/>
-        </w:rPr>
-      </w:pPr>
+      <w:r>
+        <w:rPr>
+          <w:sz w:val="24"/>
+          <w:lang w:val="en-GB"/>
+        </w:rPr>
+        <w:t xml:space="preserve"> In our experiment we use these percentage as probabilities for the conversion rate.</w:t>
+      </w:r>
+    </w:p>
+    <w:p>
+      <w:pPr>
+        <w:rPr>
+          <w:sz w:val="24"/>
+          <w:lang w:val="en-GB"/>
+        </w:rPr>
+      </w:pPr>
+    </w:p>
+    <w:p>
+      <w:pPr>
+        <w:rPr>
+          <w:sz w:val="24"/>
+          <w:lang w:val="en-GB"/>
+        </w:rPr>
+      </w:pPr>
+    </w:p>
+    <w:p>
+      <w:pPr>
+        <w:rPr>
+          <w:sz w:val="24"/>
+          <w:lang w:val="en-GB"/>
+        </w:rPr>
+      </w:pPr>
+    </w:p>
+    <w:p>
+      <w:pPr>
+        <w:rPr>
+          <w:sz w:val="24"/>
+          <w:lang w:val="en-GB"/>
+        </w:rPr>
+      </w:pPr>
+    </w:p>
+    <w:p>
+      <w:pPr>
+        <w:rPr>
+          <w:sz w:val="24"/>
+          <w:lang w:val="en-GB"/>
+        </w:rPr>
+      </w:pPr>
+    </w:p>
+    <w:p>
+      <w:pPr>
+        <w:rPr>
+          <w:sz w:val="24"/>
+          <w:lang w:val="en-GB"/>
+        </w:rPr>
+      </w:pPr>
+    </w:p>
+    <w:p>
+      <w:pPr>
+        <w:rPr>
+          <w:sz w:val="24"/>
+          <w:lang w:val="en-GB"/>
+        </w:rPr>
+      </w:pPr>
+      <w:bookmarkStart w:id="1" w:name="_GoBack"/>
+      <w:bookmarkEnd w:id="1"/>
     </w:p>
     <w:p>
       <w:pPr>
@@ -5528,26 +5554,26 @@
           <w:lang w:val="en-GB"/>
         </w:rPr>
         <w:drawing>
-          <wp:anchor distT="0" distB="0" distL="114300" distR="114300" simplePos="0" relativeHeight="251668480" behindDoc="1" locked="0" layoutInCell="1" allowOverlap="1" wp14:anchorId="252FBD91" wp14:editId="339155BF">
+          <wp:anchor distT="0" distB="0" distL="114300" distR="114300" simplePos="0" relativeHeight="251668480" behindDoc="1" locked="0" layoutInCell="1" allowOverlap="1" wp14:anchorId="252FBD91" wp14:editId="4F8ACFBE">
             <wp:simplePos x="0" y="0"/>
             <wp:positionH relativeFrom="column">
-              <wp:posOffset>2012950</wp:posOffset>
+              <wp:posOffset>2032635</wp:posOffset>
             </wp:positionH>
             <wp:positionV relativeFrom="paragraph">
-              <wp:posOffset>7620</wp:posOffset>
+              <wp:posOffset>38735</wp:posOffset>
             </wp:positionV>
-            <wp:extent cx="2162175" cy="544830"/>
-            <wp:effectExtent l="0" t="0" r="9525" b="7620"/>
+            <wp:extent cx="2105025" cy="530225"/>
+            <wp:effectExtent l="0" t="0" r="9525" b="3175"/>
             <wp:wrapThrough wrapText="bothSides">
               <wp:wrapPolygon edited="0">
-                <wp:start x="4948" y="0"/>
-                <wp:lineTo x="0" y="10573"/>
-                <wp:lineTo x="0" y="15860"/>
-                <wp:lineTo x="11799" y="21147"/>
-                <wp:lineTo x="13131" y="21147"/>
-                <wp:lineTo x="21505" y="13594"/>
-                <wp:lineTo x="21505" y="0"/>
-                <wp:lineTo x="4948" y="0"/>
+                <wp:start x="4887" y="0"/>
+                <wp:lineTo x="0" y="10089"/>
+                <wp:lineTo x="0" y="15521"/>
+                <wp:lineTo x="11729" y="20953"/>
+                <wp:lineTo x="13097" y="20953"/>
+                <wp:lineTo x="21502" y="13193"/>
+                <wp:lineTo x="21502" y="0"/>
+                <wp:lineTo x="4887" y="0"/>
               </wp:wrapPolygon>
             </wp:wrapThrough>
             <wp:docPr id="14" name="Immagine 14" descr="C:\Users\Leo Rave\Downloads\CodeCogsEqn (1).gif"/>
@@ -5564,7 +5590,7 @@
                     </pic:cNvPicPr>
                   </pic:nvPicPr>
                   <pic:blipFill>
-                    <a:blip r:embed="rId9">
+                    <a:blip r:embed="rId9" cstate="print">
                       <a:extLst>
                         <a:ext uri="{28A0092B-C50C-407E-A947-70E740481C1C}">
                           <a14:useLocalDpi xmlns:a14="http://schemas.microsoft.com/office/drawing/2010/main" val="0"/>
@@ -5579,7 +5605,7 @@
                   <pic:spPr bwMode="auto">
                     <a:xfrm>
                       <a:off x="0" y="0"/>
-                      <a:ext cx="2162175" cy="544830"/>
+                      <a:ext cx="2105025" cy="530225"/>
                     </a:xfrm>
                     <a:prstGeom prst="rect">
                       <a:avLst/>
@@ -5751,58 +5777,19 @@
         </w:rPr>
         <w:t>Statistic computation:</w:t>
       </w:r>
-    </w:p>
-    <w:p>
-      <w:pPr>
-        <w:ind w:left="708"/>
-        <w:rPr>
-          <w:sz w:val="24"/>
-          <w:lang w:val="en-GB"/>
-        </w:rPr>
-      </w:pPr>
-    </w:p>
-    <w:p>
-      <w:pPr>
-        <w:ind w:left="708"/>
-        <w:rPr>
-          <w:sz w:val="24"/>
-          <w:lang w:val="en-GB"/>
-        </w:rPr>
-      </w:pPr>
-    </w:p>
-    <w:p>
-      <w:pPr>
-        <w:ind w:left="708"/>
-        <w:rPr>
-          <w:sz w:val="24"/>
-          <w:lang w:val="en-GB"/>
-        </w:rPr>
-      </w:pPr>
-    </w:p>
-    <w:p>
-      <w:pPr>
-        <w:ind w:left="708"/>
-        <w:rPr>
-          <w:sz w:val="24"/>
-          <w:lang w:val="en-GB"/>
-        </w:rPr>
-      </w:pPr>
-    </w:p>
-    <w:p>
-      <w:pPr>
-        <w:ind w:left="708"/>
-        <w:rPr>
-          <w:rFonts w:cstheme="minorHAnsi"/>
-          <w:sz w:val="24"/>
-          <w:lang w:val="en-GB"/>
-        </w:rPr>
-      </w:pPr>
-      <w:r>
-        <w:rPr>
-          <w:sz w:val="24"/>
-          <w:lang w:val="en-GB"/>
-        </w:rPr>
-        <w:t xml:space="preserve">If </w:t>
+      <w:r>
+        <w:rPr>
+          <w:sz w:val="24"/>
+          <w:lang w:val="en-GB"/>
+        </w:rPr>
+        <w:t xml:space="preserve"> i</w:t>
+      </w:r>
+      <w:r>
+        <w:rPr>
+          <w:sz w:val="24"/>
+          <w:lang w:val="en-GB"/>
+        </w:rPr>
+        <w:t xml:space="preserve">f </w:t>
       </w:r>
       <w:r>
         <w:rPr>
@@ -5852,35 +5839,242 @@
           <w:sz w:val="24"/>
           <w:lang w:val="en-GB"/>
         </w:rPr>
-        <w:t xml:space="preserve"> then the null hypothesis is rejected.</w:t>
-      </w:r>
-    </w:p>
-    <w:p>
-      <w:pPr>
+        <w:t xml:space="preserve"> then the null hypothesis is rejected</w:t>
+      </w:r>
+      <w:r>
         <w:rPr>
           <w:rFonts w:cstheme="minorHAnsi"/>
           <w:sz w:val="24"/>
           <w:lang w:val="en-GB"/>
         </w:rPr>
-      </w:pPr>
-      <w:r>
+        <w:t>.</w:t>
+      </w:r>
+    </w:p>
+    <w:p>
+      <w:pPr>
+        <w:ind w:left="708"/>
+        <w:rPr>
+          <w:sz w:val="24"/>
+          <w:lang w:val="en-GB"/>
+        </w:rPr>
+      </w:pPr>
+      <w:r>
+        <w:rPr>
+          <w:noProof/>
+          <w:sz w:val="24"/>
+          <w:lang w:val="en-GB"/>
+        </w:rPr>
+        <w:drawing>
+          <wp:anchor distT="0" distB="0" distL="114300" distR="114300" simplePos="0" relativeHeight="251669504" behindDoc="1" locked="0" layoutInCell="1" allowOverlap="1" wp14:anchorId="1C3C3E5F" wp14:editId="6FF411B9">
+            <wp:simplePos x="0" y="0"/>
+            <wp:positionH relativeFrom="column">
+              <wp:posOffset>816610</wp:posOffset>
+            </wp:positionH>
+            <wp:positionV relativeFrom="paragraph">
+              <wp:posOffset>167640</wp:posOffset>
+            </wp:positionV>
+            <wp:extent cx="4607560" cy="751840"/>
+            <wp:effectExtent l="0" t="0" r="2540" b="0"/>
+            <wp:wrapThrough wrapText="bothSides">
+              <wp:wrapPolygon edited="0">
+                <wp:start x="4733" y="0"/>
+                <wp:lineTo x="0" y="3831"/>
+                <wp:lineTo x="0" y="8209"/>
+                <wp:lineTo x="2501" y="8757"/>
+                <wp:lineTo x="1786" y="14777"/>
+                <wp:lineTo x="1965" y="20797"/>
+                <wp:lineTo x="2411" y="20797"/>
+                <wp:lineTo x="8484" y="20797"/>
+                <wp:lineTo x="10538" y="19703"/>
+                <wp:lineTo x="10449" y="17514"/>
+                <wp:lineTo x="20451" y="13135"/>
+                <wp:lineTo x="20808" y="9304"/>
+                <wp:lineTo x="20183" y="8757"/>
+                <wp:lineTo x="21523" y="6568"/>
+                <wp:lineTo x="21523" y="1642"/>
+                <wp:lineTo x="21433" y="0"/>
+                <wp:lineTo x="4733" y="0"/>
+              </wp:wrapPolygon>
+            </wp:wrapThrough>
+            <wp:docPr id="5" name="Immagine 5" descr="C:\Users\Leo Rave\Downloads\CodeCogsEqn (2).gif"/>
+            <wp:cNvGraphicFramePr>
+              <a:graphicFrameLocks xmlns:a="http://schemas.openxmlformats.org/drawingml/2006/main" noChangeAspect="1"/>
+            </wp:cNvGraphicFramePr>
+            <a:graphic xmlns:a="http://schemas.openxmlformats.org/drawingml/2006/main">
+              <a:graphicData uri="http://schemas.openxmlformats.org/drawingml/2006/picture">
+                <pic:pic xmlns:pic="http://schemas.openxmlformats.org/drawingml/2006/picture">
+                  <pic:nvPicPr>
+                    <pic:cNvPr id="0" name="Picture 2" descr="C:\Users\Leo Rave\Downloads\CodeCogsEqn (2).gif"/>
+                    <pic:cNvPicPr>
+                      <a:picLocks noChangeAspect="1" noChangeArrowheads="1"/>
+                    </pic:cNvPicPr>
+                  </pic:nvPicPr>
+                  <pic:blipFill>
+                    <a:blip r:embed="rId11">
+                      <a:extLst>
+                        <a:ext uri="{28A0092B-C50C-407E-A947-70E740481C1C}">
+                          <a14:useLocalDpi xmlns:a14="http://schemas.microsoft.com/office/drawing/2010/main" val="0"/>
+                        </a:ext>
+                      </a:extLst>
+                    </a:blip>
+                    <a:srcRect/>
+                    <a:stretch>
+                      <a:fillRect/>
+                    </a:stretch>
+                  </pic:blipFill>
+                  <pic:spPr bwMode="auto">
+                    <a:xfrm>
+                      <a:off x="0" y="0"/>
+                      <a:ext cx="4607560" cy="751840"/>
+                    </a:xfrm>
+                    <a:prstGeom prst="rect">
+                      <a:avLst/>
+                    </a:prstGeom>
+                    <a:noFill/>
+                    <a:ln>
+                      <a:noFill/>
+                    </a:ln>
+                  </pic:spPr>
+                </pic:pic>
+              </a:graphicData>
+            </a:graphic>
+            <wp14:sizeRelH relativeFrom="page">
+              <wp14:pctWidth>0</wp14:pctWidth>
+            </wp14:sizeRelH>
+            <wp14:sizeRelV relativeFrom="page">
+              <wp14:pctHeight>0</wp14:pctHeight>
+            </wp14:sizeRelV>
+          </wp:anchor>
+        </w:drawing>
+      </w:r>
+    </w:p>
+    <w:p>
+      <w:pPr>
+        <w:ind w:left="708"/>
+        <w:rPr>
+          <w:sz w:val="24"/>
+          <w:lang w:val="en-GB"/>
+        </w:rPr>
+      </w:pPr>
+    </w:p>
+    <w:p>
+      <w:pPr>
+        <w:ind w:left="708"/>
+        <w:rPr>
+          <w:sz w:val="24"/>
+          <w:lang w:val="en-GB"/>
+        </w:rPr>
+      </w:pPr>
+    </w:p>
+    <w:p>
+      <w:pPr>
+        <w:ind w:left="708"/>
+        <w:rPr>
+          <w:sz w:val="24"/>
+          <w:lang w:val="en-GB"/>
+        </w:rPr>
+      </w:pPr>
+    </w:p>
+    <w:p>
+      <w:pPr>
+        <w:ind w:left="708"/>
         <w:rPr>
           <w:rFonts w:cstheme="minorHAnsi"/>
           <w:sz w:val="24"/>
           <w:lang w:val="en-GB"/>
         </w:rPr>
+      </w:pPr>
+      <w:r>
+        <w:rPr>
+          <w:sz w:val="24"/>
+          <w:lang w:val="en-GB"/>
+        </w:rPr>
+        <w:t>If, for some reason, one between x</w:t>
+      </w:r>
+      <w:r>
+        <w:rPr>
+          <w:sz w:val="24"/>
+          <w:vertAlign w:val="subscript"/>
+          <w:lang w:val="en-GB"/>
+        </w:rPr>
+        <w:t>1</w:t>
+      </w:r>
+      <w:r>
+        <w:rPr>
+          <w:sz w:val="24"/>
+          <w:lang w:val="en-GB"/>
+        </w:rPr>
+        <w:t xml:space="preserve"> or x</w:t>
+      </w:r>
+      <w:r>
+        <w:rPr>
+          <w:sz w:val="24"/>
+          <w:vertAlign w:val="subscript"/>
+          <w:lang w:val="en-GB"/>
+        </w:rPr>
+        <w:t>2</w:t>
+      </w:r>
+      <w:r>
+        <w:rPr>
+          <w:sz w:val="24"/>
+          <w:lang w:val="en-GB"/>
+        </w:rPr>
+        <w:t xml:space="preserve"> is 0, we directly use the probability associated to each candidate (respectively p</w:t>
+      </w:r>
+      <w:r>
+        <w:rPr>
+          <w:sz w:val="24"/>
+          <w:vertAlign w:val="subscript"/>
+          <w:lang w:val="en-GB"/>
+        </w:rPr>
+        <w:t>1</w:t>
+      </w:r>
+      <w:r>
+        <w:rPr>
+          <w:sz w:val="24"/>
+          <w:lang w:val="en-GB"/>
+        </w:rPr>
+        <w:t xml:space="preserve"> and p</w:t>
+      </w:r>
+      <w:r>
+        <w:rPr>
+          <w:sz w:val="24"/>
+          <w:vertAlign w:val="subscript"/>
+          <w:lang w:val="en-GB"/>
+        </w:rPr>
+        <w:t>2</w:t>
+      </w:r>
+      <w:r>
+        <w:rPr>
+          <w:sz w:val="24"/>
+          <w:lang w:val="en-GB"/>
+        </w:rPr>
+        <w:t>)</w:t>
+      </w:r>
+      <w:r>
+        <w:rPr>
+          <w:sz w:val="24"/>
+          <w:lang w:val="en-GB"/>
+        </w:rPr>
+        <w:t>.</w:t>
+      </w:r>
+    </w:p>
+    <w:p>
+      <w:pPr>
+        <w:rPr>
+          <w:rFonts w:cstheme="minorHAnsi"/>
+          <w:sz w:val="24"/>
+          <w:lang w:val="en-GB"/>
+        </w:rPr>
+      </w:pPr>
+      <w:r>
+        <w:rPr>
+          <w:rFonts w:cstheme="minorHAnsi"/>
+          <w:sz w:val="24"/>
+          <w:lang w:val="en-GB"/>
+        </w:rPr>
         <w:lastRenderedPageBreak/>
-        <w:t>At the end of the experiment the Sequential A/B testing gave us XXX€ as result. [other considerations to put here</w:t>
-      </w:r>
-      <w:bookmarkStart w:id="1" w:name="_GoBack"/>
-      <w:bookmarkEnd w:id="1"/>
-      <w:r>
-        <w:rPr>
-          <w:rFonts w:cstheme="minorHAnsi"/>
-          <w:sz w:val="24"/>
-          <w:lang w:val="en-GB"/>
-        </w:rPr>
-        <w:t>]</w:t>
+        <w:t>At the end of the experiment the Sequential A/B testing gave us XXX€ as result. [other considerations to put here]</w:t>
       </w:r>
     </w:p>
     <w:p>
@@ -5909,6 +6103,91 @@
     <w:p>
       <w:pPr>
         <w:rPr>
+          <w:sz w:val="24"/>
+          <w:lang w:val="en-GB"/>
+        </w:rPr>
+      </w:pPr>
+      <w:r>
+        <w:rPr>
+          <w:sz w:val="24"/>
+          <w:lang w:val="en-GB"/>
+        </w:rPr>
+        <w:t>Results of the UCB1 and Thomson Sampling algorithms applied in the non-stationary environment that we’ve described previously (</w:t>
+      </w:r>
+      <w:r>
+        <w:rPr>
+          <w:i/>
+          <w:sz w:val="24"/>
+          <w:lang w:val="en-GB"/>
+        </w:rPr>
+        <w:t>S</w:t>
+      </w:r>
+      <w:r>
+        <w:rPr>
+          <w:i/>
+          <w:sz w:val="24"/>
+          <w:lang w:val="en-GB"/>
+        </w:rPr>
+        <w:t xml:space="preserve">ee </w:t>
+      </w:r>
+      <w:r>
+        <w:rPr>
+          <w:i/>
+          <w:sz w:val="24"/>
+          <w:lang w:val="en-GB"/>
+        </w:rPr>
+        <w:t>c</w:t>
+      </w:r>
+      <w:r>
+        <w:rPr>
+          <w:i/>
+          <w:sz w:val="24"/>
+          <w:lang w:val="en-GB"/>
+        </w:rPr>
+        <w:t>hapter</w:t>
+      </w:r>
+      <w:r>
+        <w:rPr>
+          <w:i/>
+          <w:sz w:val="24"/>
+          <w:lang w:val="en-GB"/>
+        </w:rPr>
+        <w:t>:</w:t>
+      </w:r>
+      <w:r>
+        <w:rPr>
+          <w:i/>
+          <w:sz w:val="24"/>
+          <w:lang w:val="en-GB"/>
+        </w:rPr>
+        <w:t xml:space="preserve"> 2.3 Phases</w:t>
+      </w:r>
+      <w:r>
+        <w:rPr>
+          <w:sz w:val="24"/>
+          <w:lang w:val="en-GB"/>
+        </w:rPr>
+        <w:t>)</w:t>
+      </w:r>
+      <w:r>
+        <w:rPr>
+          <w:sz w:val="24"/>
+          <w:lang w:val="en-GB"/>
+        </w:rPr>
+        <w:t>.</w:t>
+      </w:r>
+    </w:p>
+    <w:p>
+      <w:pPr>
+        <w:rPr>
+          <w:sz w:val="32"/>
+          <w:lang w:val="en-GB"/>
+        </w:rPr>
+      </w:pPr>
+    </w:p>
+    <w:p>
+      <w:pPr>
+        <w:rPr>
           <w:sz w:val="32"/>
           <w:lang w:val="en-GB"/>
         </w:rPr>
@@ -5924,6 +6203,38 @@
     <w:p>
       <w:pPr>
         <w:rPr>
+          <w:sz w:val="24"/>
+          <w:lang w:val="en-GB"/>
+        </w:rPr>
+      </w:pPr>
+    </w:p>
+    <w:p>
+      <w:pPr>
+        <w:rPr>
+          <w:sz w:val="24"/>
+          <w:lang w:val="en-GB"/>
+        </w:rPr>
+      </w:pPr>
+    </w:p>
+    <w:p>
+      <w:pPr>
+        <w:rPr>
+          <w:sz w:val="24"/>
+          <w:lang w:val="en-GB"/>
+        </w:rPr>
+      </w:pPr>
+    </w:p>
+    <w:p>
+      <w:pPr>
+        <w:rPr>
+          <w:sz w:val="24"/>
+          <w:lang w:val="en-GB"/>
+        </w:rPr>
+      </w:pPr>
+    </w:p>
+    <w:p>
+      <w:pPr>
+        <w:rPr>
           <w:sz w:val="32"/>
           <w:lang w:val="en-GB"/>
         </w:rPr>
@@ -5939,6 +6250,46 @@
     <w:p>
       <w:pPr>
         <w:rPr>
+          <w:sz w:val="24"/>
+          <w:lang w:val="en-GB"/>
+        </w:rPr>
+      </w:pPr>
+    </w:p>
+    <w:p>
+      <w:pPr>
+        <w:rPr>
+          <w:sz w:val="24"/>
+          <w:lang w:val="en-GB"/>
+        </w:rPr>
+      </w:pPr>
+    </w:p>
+    <w:p>
+      <w:pPr>
+        <w:rPr>
+          <w:sz w:val="24"/>
+          <w:lang w:val="en-GB"/>
+        </w:rPr>
+      </w:pPr>
+    </w:p>
+    <w:p>
+      <w:pPr>
+        <w:rPr>
+          <w:sz w:val="24"/>
+          <w:lang w:val="en-GB"/>
+        </w:rPr>
+      </w:pPr>
+    </w:p>
+    <w:p>
+      <w:pPr>
+        <w:rPr>
+          <w:sz w:val="24"/>
+          <w:lang w:val="en-GB"/>
+        </w:rPr>
+      </w:pPr>
+    </w:p>
+    <w:p>
+      <w:pPr>
+        <w:rPr>
           <w:sz w:val="32"/>
           <w:lang w:val="en-GB"/>
         </w:rPr>
@@ -5954,6 +6305,119 @@
     <w:p>
       <w:pPr>
         <w:rPr>
+          <w:sz w:val="24"/>
+          <w:lang w:val="en-GB"/>
+        </w:rPr>
+      </w:pPr>
+      <w:r>
+        <w:rPr>
+          <w:sz w:val="24"/>
+          <w:lang w:val="en-GB"/>
+        </w:rPr>
+        <w:t xml:space="preserve">Results of the </w:t>
+      </w:r>
+      <w:r>
+        <w:rPr>
+          <w:sz w:val="24"/>
+          <w:lang w:val="en-GB"/>
+        </w:rPr>
+        <w:t xml:space="preserve">Sliding Window </w:t>
+      </w:r>
+      <w:r>
+        <w:rPr>
+          <w:sz w:val="24"/>
+          <w:lang w:val="en-GB"/>
+        </w:rPr>
+        <w:t>UCB1 and</w:t>
+      </w:r>
+      <w:r>
+        <w:rPr>
+          <w:sz w:val="24"/>
+          <w:lang w:val="en-GB"/>
+        </w:rPr>
+        <w:t xml:space="preserve"> Sliding Window</w:t>
+      </w:r>
+      <w:r>
+        <w:rPr>
+          <w:sz w:val="24"/>
+          <w:lang w:val="en-GB"/>
+        </w:rPr>
+        <w:t xml:space="preserve"> Thomson Sampling algorithms applied in the non-stationary environment that we’ve described previously (</w:t>
+      </w:r>
+      <w:r>
+        <w:rPr>
+          <w:i/>
+          <w:sz w:val="24"/>
+          <w:lang w:val="en-GB"/>
+        </w:rPr>
+        <w:t xml:space="preserve">See </w:t>
+      </w:r>
+      <w:r>
+        <w:rPr>
+          <w:i/>
+          <w:sz w:val="24"/>
+          <w:lang w:val="en-GB"/>
+        </w:rPr>
+        <w:t>c</w:t>
+      </w:r>
+      <w:r>
+        <w:rPr>
+          <w:i/>
+          <w:sz w:val="24"/>
+          <w:lang w:val="en-GB"/>
+        </w:rPr>
+        <w:t>hapter</w:t>
+      </w:r>
+      <w:r>
+        <w:rPr>
+          <w:i/>
+          <w:sz w:val="24"/>
+          <w:lang w:val="en-GB"/>
+        </w:rPr>
+        <w:t>:</w:t>
+      </w:r>
+      <w:r>
+        <w:rPr>
+          <w:i/>
+          <w:sz w:val="24"/>
+          <w:lang w:val="en-GB"/>
+        </w:rPr>
+        <w:t xml:space="preserve"> 2.3 Phases</w:t>
+      </w:r>
+      <w:r>
+        <w:rPr>
+          <w:sz w:val="24"/>
+          <w:lang w:val="en-GB"/>
+        </w:rPr>
+        <w:t>).</w:t>
+      </w:r>
+    </w:p>
+    <w:p>
+      <w:pPr>
+        <w:rPr>
+          <w:sz w:val="24"/>
+          <w:lang w:val="en-GB"/>
+        </w:rPr>
+      </w:pPr>
+      <w:r>
+        <w:rPr>
+          <w:sz w:val="24"/>
+          <w:lang w:val="en-GB"/>
+        </w:rPr>
+        <w:t>Here we set the length of the Sliding Window as: SOMETHING</w:t>
+      </w:r>
+    </w:p>
+    <w:p>
+      <w:pPr>
+        <w:rPr>
+          <w:sz w:val="24"/>
+          <w:lang w:val="en-GB"/>
+        </w:rPr>
+      </w:pPr>
+    </w:p>
+    <w:p>
+      <w:pPr>
+        <w:rPr>
           <w:sz w:val="32"/>
           <w:lang w:val="en-GB"/>
         </w:rPr>
@@ -5969,6 +6433,22 @@
     <w:p>
       <w:pPr>
         <w:rPr>
+          <w:sz w:val="24"/>
+          <w:lang w:val="en-GB"/>
+        </w:rPr>
+      </w:pPr>
+    </w:p>
+    <w:p>
+      <w:pPr>
+        <w:rPr>
+          <w:sz w:val="24"/>
+          <w:lang w:val="en-GB"/>
+        </w:rPr>
+      </w:pPr>
+    </w:p>
+    <w:p>
+      <w:pPr>
+        <w:rPr>
           <w:sz w:val="32"/>
           <w:lang w:val="en-GB"/>
         </w:rPr>
@@ -5984,7 +6464,31 @@
     <w:p>
       <w:pPr>
         <w:rPr>
-          <w:sz w:val="32"/>
+          <w:sz w:val="24"/>
+          <w:lang w:val="en-GB"/>
+        </w:rPr>
+      </w:pPr>
+    </w:p>
+    <w:p>
+      <w:pPr>
+        <w:rPr>
+          <w:sz w:val="24"/>
+          <w:lang w:val="en-GB"/>
+        </w:rPr>
+      </w:pPr>
+    </w:p>
+    <w:p>
+      <w:pPr>
+        <w:rPr>
+          <w:sz w:val="24"/>
+          <w:lang w:val="en-GB"/>
+        </w:rPr>
+      </w:pPr>
+    </w:p>
+    <w:p>
+      <w:pPr>
+        <w:rPr>
+          <w:sz w:val="24"/>
           <w:lang w:val="en-GB"/>
         </w:rPr>
       </w:pPr>
@@ -6497,7 +7001,7 @@
       </w:pPr>
     </w:pPrDefault>
   </w:docDefaults>
-  <w:latentStyles w:defLockedState="0" w:defUIPriority="99" w:defSemiHidden="0" w:defUnhideWhenUsed="0" w:defQFormat="0" w:count="375">
+  <w:latentStyles w:defLockedState="0" w:defUIPriority="99" w:defSemiHidden="0" w:defUnhideWhenUsed="0" w:defQFormat="0" w:count="376">
     <w:lsdException w:name="Normal" w:uiPriority="0" w:qFormat="1"/>
     <w:lsdException w:name="heading 1" w:uiPriority="9" w:qFormat="1"/>
     <w:lsdException w:name="heading 2" w:semiHidden="1" w:uiPriority="9" w:unhideWhenUsed="1" w:qFormat="1"/>
@@ -6603,7 +7107,6 @@
     <w:lsdException w:name="HTML Sample" w:semiHidden="1" w:unhideWhenUsed="1"/>
     <w:lsdException w:name="HTML Typewriter" w:semiHidden="1" w:unhideWhenUsed="1"/>
     <w:lsdException w:name="HTML Variable" w:semiHidden="1" w:unhideWhenUsed="1"/>
-    <w:lsdException w:name="Normal Table" w:semiHidden="1" w:unhideWhenUsed="1"/>
     <w:lsdException w:name="annotation subject" w:semiHidden="1" w:unhideWhenUsed="1"/>
     <w:lsdException w:name="No List" w:semiHidden="1" w:unhideWhenUsed="1"/>
     <w:lsdException w:name="Outline List 1" w:semiHidden="1" w:unhideWhenUsed="1"/>
@@ -6650,10 +7153,8 @@
     <w:lsdException w:name="Table Subtle 2" w:semiHidden="1" w:unhideWhenUsed="1"/>
     <w:lsdException w:name="Table Web 1" w:semiHidden="1" w:unhideWhenUsed="1"/>
     <w:lsdException w:name="Table Web 2" w:semiHidden="1" w:unhideWhenUsed="1"/>
-    <w:lsdException w:name="Table Web 3" w:semiHidden="1" w:unhideWhenUsed="1"/>
     <w:lsdException w:name="Balloon Text" w:semiHidden="1" w:unhideWhenUsed="1"/>
     <w:lsdException w:name="Table Grid" w:uiPriority="39"/>
-    <w:lsdException w:name="Table Theme" w:semiHidden="1" w:unhideWhenUsed="1"/>
     <w:lsdException w:name="Placeholder Text" w:semiHidden="1"/>
     <w:lsdException w:name="No Spacing" w:uiPriority="1" w:qFormat="1"/>
     <w:lsdException w:name="Light Shading" w:uiPriority="60"/>
@@ -6873,6 +7374,7 @@
     <w:lsdException w:name="Smart Hyperlink" w:semiHidden="1" w:unhideWhenUsed="1"/>
     <w:lsdException w:name="Hashtag" w:semiHidden="1" w:unhideWhenUsed="1"/>
     <w:lsdException w:name="Unresolved Mention" w:semiHidden="1" w:unhideWhenUsed="1"/>
+    <w:lsdException w:name="Smart Link" w:semiHidden="1" w:unhideWhenUsed="1"/>
   </w:latentStyles>
   <w:style w:type="paragraph" w:default="1" w:styleId="Normale">
     <w:name w:val="Normal"/>

</xml_diff>